<commit_message>
modified fix_client_gcmc.cpp and documentation
Modified fix_client_gcmc.cpp to insert/delete atoms of only the exchange type specified in the fix command.
Modified the documentation to reflect the same.
</commit_message>
<xml_diff>
--- a/documentation/how to perform GCMC calculations using LAMMPS and VASP.docx
+++ b/documentation/how to perform GCMC calculations using LAMMPS and VASP.docx
@@ -132,13 +132,7 @@
       </w:r>
       <w:proofErr w:type="gramEnd"/>
       <w:r>
-        <w:t xml:space="preserve"> to learn about how LAMMPS performs GCMC simulations.</w:t>
-      </w:r>
-      <w:r>
-        <w:t xml:space="preserve"> </w:t>
-      </w:r>
-      <w:r>
-        <w:t xml:space="preserve">The </w:t>
+        <w:t xml:space="preserve"> to learn about how LAMMPS performs GCMC simulations. The </w:t>
       </w:r>
       <w:proofErr w:type="spellStart"/>
       <w:r>
@@ -152,10 +146,7 @@
         <w:t>and describes how</w:t>
       </w:r>
       <w:r>
-        <w:t xml:space="preserve"> the two codes to work in tandem to perform a simulation.</w:t>
-      </w:r>
-      <w:r>
-        <w:t xml:space="preserve"> </w:t>
+        <w:t xml:space="preserve"> the two codes to work in tandem to perform a simulation. </w:t>
       </w:r>
     </w:p>
     <w:p>
@@ -839,7 +830,13 @@
       </w:pPr>
       <w:r>
         <w:lastRenderedPageBreak/>
-        <w:t xml:space="preserve">type = atom type for inserted atoms </w:t>
+        <w:t>type = atom type for inserted</w:t>
+      </w:r>
+      <w:r>
+        <w:t>/deleted</w:t>
+      </w:r>
+      <w:r>
+        <w:t xml:space="preserve"> atoms </w:t>
       </w:r>
     </w:p>
     <w:p>
@@ -917,21 +914,7 @@
         <w:rPr>
           <w:color w:val="FF0000"/>
         </w:rPr>
-        <w:t xml:space="preserve">(put 0 if you want </w:t>
-      </w:r>
-      <w:proofErr w:type="spellStart"/>
-      <w:r>
-        <w:rPr>
-          <w:color w:val="FF0000"/>
-        </w:rPr>
-        <w:t>the</w:t>
-      </w:r>
-      <w:proofErr w:type="spellEnd"/>
-      <w:r>
-        <w:rPr>
-          <w:color w:val="FF0000"/>
-        </w:rPr>
-        <w:t xml:space="preserve"> program to calculate the volume for you, else specify the volume)</w:t>
+        <w:t>(put 0 if you want the program to calculate the volume for you, else specify the volume)</w:t>
       </w:r>
     </w:p>
     <w:p>
@@ -1018,6 +1001,27 @@
       <w:r>
         <w:t xml:space="preserve"> = compute the entire system energy when performing GCMC exchanges and MC moves</w:t>
       </w:r>
+      <w:r>
+        <w:t xml:space="preserve"> </w:t>
+      </w:r>
+      <w:r>
+        <w:rPr>
+          <w:color w:val="FF0000"/>
+        </w:rPr>
+        <w:t>(always include this</w:t>
+      </w:r>
+      <w:r>
+        <w:rPr>
+          <w:color w:val="FF0000"/>
+        </w:rPr>
+        <w:t>, this is not optional</w:t>
+      </w:r>
+      <w:r>
+        <w:rPr>
+          <w:color w:val="FF0000"/>
+        </w:rPr>
+        <w:t>)</w:t>
+      </w:r>
     </w:p>
     <w:p>
       <w:pPr>
@@ -1039,6 +1043,11 @@
     <w:p>
       <w:r>
         <w:t>Example:</w:t>
+      </w:r>
+    </w:p>
+    <w:p>
+      <w:r>
+        <w:t>For example, if you have a system with Al and O (defined as type 1 and type 2, respectively), and would like to perform GCMC insertions and deletions of only oxygen atoms (70% of the time), but translation moves of both Al and O atoms (30% of the time), you may call your fix as:</w:t>
       </w:r>
     </w:p>
     <w:tbl>
@@ -1067,7 +1076,7 @@
                 <w:rFonts w:ascii="Consolas" w:hAnsi="Consolas" w:cstheme="minorHAnsi"/>
                 <w:sz w:val="20"/>
               </w:rPr>
-              <w:t>fix 1 O client/</w:t>
+              <w:t xml:space="preserve">fix 1 </w:t>
             </w:r>
             <w:proofErr w:type="spellStart"/>
             <w:r>
@@ -1075,6 +1084,29 @@
                 <w:rFonts w:ascii="Consolas" w:hAnsi="Consolas" w:cstheme="minorHAnsi"/>
                 <w:sz w:val="20"/>
               </w:rPr>
+              <w:t>Al_</w:t>
+            </w:r>
+            <w:r>
+              <w:rPr>
+                <w:rFonts w:ascii="Consolas" w:hAnsi="Consolas" w:cstheme="minorHAnsi"/>
+                <w:sz w:val="20"/>
+              </w:rPr>
+              <w:t>O</w:t>
+            </w:r>
+            <w:proofErr w:type="spellEnd"/>
+            <w:r>
+              <w:rPr>
+                <w:rFonts w:ascii="Consolas" w:hAnsi="Consolas" w:cstheme="minorHAnsi"/>
+                <w:sz w:val="20"/>
+              </w:rPr>
+              <w:t xml:space="preserve"> client/</w:t>
+            </w:r>
+            <w:proofErr w:type="spellStart"/>
+            <w:r>
+              <w:rPr>
+                <w:rFonts w:ascii="Consolas" w:hAnsi="Consolas" w:cstheme="minorHAnsi"/>
+                <w:sz w:val="20"/>
+              </w:rPr>
               <w:t>gcmc</w:t>
             </w:r>
             <w:proofErr w:type="spellEnd"/>
@@ -1083,7 +1115,14 @@
                 <w:rFonts w:ascii="Consolas" w:hAnsi="Consolas" w:cstheme="minorHAnsi"/>
                 <w:sz w:val="20"/>
               </w:rPr>
-              <w:t xml:space="preserve"> 1 30 70 2 31782 800 -9.6476 5.0 437.113 region surf </w:t>
+              <w:t xml:space="preserve"> 1 70 3</w:t>
+            </w:r>
+            <w:r>
+              <w:rPr>
+                <w:rFonts w:ascii="Consolas" w:hAnsi="Consolas" w:cstheme="minorHAnsi"/>
+                <w:sz w:val="20"/>
+              </w:rPr>
+              <w:t xml:space="preserve">0 2 31782 800 -9.6476 5.0 437.113 region surf </w:t>
             </w:r>
             <w:proofErr w:type="spellStart"/>
             <w:r>
@@ -1121,7 +1160,38 @@
         </w:tc>
       </w:tr>
     </w:tbl>
-    <w:p/>
+    <w:p>
+      <w:pPr>
+        <w:spacing w:after="0"/>
+      </w:pPr>
+    </w:p>
+    <w:p>
+      <w:r>
+        <w:t xml:space="preserve">Here, </w:t>
+      </w:r>
+      <w:proofErr w:type="spellStart"/>
+      <w:r>
+        <w:t>Al_O</w:t>
+      </w:r>
+      <w:proofErr w:type="spellEnd"/>
+      <w:r>
+        <w:t xml:space="preserve"> has </w:t>
+      </w:r>
+      <w:r>
+        <w:t xml:space="preserve">to </w:t>
+      </w:r>
+      <w:r>
+        <w:t xml:space="preserve">be defined (in the input script </w:t>
+      </w:r>
+      <w:proofErr w:type="spellStart"/>
+      <w:r>
+        <w:t>in.lammps</w:t>
+      </w:r>
+      <w:proofErr w:type="spellEnd"/>
+      <w:r>
+        <w:t>) as a group consisting of both Al and O atoms.</w:t>
+      </w:r>
+    </w:p>
     <w:p>
       <w:pPr>
         <w:pStyle w:val="Heading2"/>
@@ -1627,8 +1697,6 @@
       <w:r>
         <w:t>.</w:t>
       </w:r>
-      <w:bookmarkStart w:id="0" w:name="_GoBack"/>
-      <w:bookmarkEnd w:id="0"/>
     </w:p>
     <w:p>
       <w:pPr>
@@ -1641,6 +1709,7 @@
         <w:rPr>
           <w:b/>
         </w:rPr>
+        <w:lastRenderedPageBreak/>
         <w:t xml:space="preserve">How to </w:t>
       </w:r>
       <w:r>
@@ -1713,7 +1782,6 @@
         <w:jc w:val="both"/>
       </w:pPr>
       <w:r>
-        <w:lastRenderedPageBreak/>
         <w:t xml:space="preserve">Download the latest </w:t>
       </w:r>
       <w:proofErr w:type="spellStart"/>
@@ -2582,6 +2650,7 @@
                 <w:rFonts w:ascii="Consolas" w:hAnsi="Consolas"/>
                 <w:sz w:val="20"/>
               </w:rPr>
+              <w:lastRenderedPageBreak/>
               <w:t>cd ${SRC_DIR}/lib/message/</w:t>
             </w:r>
             <w:proofErr w:type="spellStart"/>
@@ -3107,75 +3176,199 @@
         <w:pStyle w:val="ListParagraph"/>
         <w:numPr>
           <w:ilvl w:val="0"/>
-          <w:numId w:val="5"/>
+          <w:numId w:val="8"/>
         </w:numPr>
       </w:pPr>
       <w:r>
-        <w:t xml:space="preserve">This program </w:t>
-      </w:r>
-      <w:proofErr w:type="gramStart"/>
-      <w:r>
-        <w:t>was written</w:t>
-      </w:r>
-      <w:proofErr w:type="gramEnd"/>
-      <w:r>
-        <w:t xml:space="preserve"> by modifying fix </w:t>
-      </w:r>
-      <w:proofErr w:type="spellStart"/>
-      <w:r>
-        <w:t>gcmc</w:t>
-      </w:r>
-      <w:proofErr w:type="spellEnd"/>
-      <w:r>
-        <w:t xml:space="preserve"> and fix client/</w:t>
-      </w:r>
-      <w:proofErr w:type="spellStart"/>
-      <w:r>
-        <w:t>md.</w:t>
-      </w:r>
-      <w:proofErr w:type="spellEnd"/>
-      <w:r>
-        <w:t xml:space="preserve"> The fix </w:t>
-      </w:r>
-      <w:proofErr w:type="spellStart"/>
-      <w:r>
-        <w:t>gcmc</w:t>
-      </w:r>
-      <w:proofErr w:type="spellEnd"/>
-      <w:r>
-        <w:t xml:space="preserve"> command has a number of other keyword/values pairs that </w:t>
-      </w:r>
-      <w:proofErr w:type="gramStart"/>
-      <w:r>
-        <w:t>can be used</w:t>
-      </w:r>
-      <w:proofErr w:type="gramEnd"/>
-      <w:r>
-        <w:t xml:space="preserve">; I have not edited them in fix_client_gcmc.cpp and </w:t>
-      </w:r>
-      <w:proofErr w:type="spellStart"/>
-      <w:r>
-        <w:t>fix_client_gcmc.h</w:t>
-      </w:r>
-      <w:proofErr w:type="spellEnd"/>
-      <w:r>
-        <w:t>, so use/edit them at your own risk!</w:t>
-      </w:r>
-    </w:p>
-    <w:p>
-      <w:pPr>
-        <w:pStyle w:val="ListParagraph"/>
         <w:rPr>
           <w:color w:val="FF0000"/>
         </w:rPr>
-      </w:pPr>
+        <w:t>Important note</w:t>
+      </w:r>
+      <w:r>
+        <w:t xml:space="preserve">: Similar to the fix </w:t>
+      </w:r>
+      <w:proofErr w:type="spellStart"/>
+      <w:r>
+        <w:t>gcmc</w:t>
+      </w:r>
+      <w:proofErr w:type="spellEnd"/>
+      <w:r>
+        <w:t xml:space="preserve"> command, in the fix client/</w:t>
+      </w:r>
+      <w:proofErr w:type="spellStart"/>
+      <w:r>
+        <w:t>gcmc</w:t>
+      </w:r>
+      <w:proofErr w:type="spellEnd"/>
+      <w:r>
+        <w:t xml:space="preserve"> command,</w:t>
+      </w:r>
+      <w:r>
+        <w:t xml:space="preserve"> </w:t>
+      </w:r>
+      <w:r>
+        <w:t>a</w:t>
+      </w:r>
+      <w:r>
+        <w:t xml:space="preserve">ll inserted particles </w:t>
+      </w:r>
       <w:proofErr w:type="gramStart"/>
       <w:r>
-        <w:t>keyword</w:t>
+        <w:t>are always added</w:t>
       </w:r>
       <w:proofErr w:type="gramEnd"/>
       <w:r>
-        <w:t xml:space="preserve"> = </w:t>
+        <w:t xml:space="preserve"> to two groups: the default group “all” and the fix group specified in the fix command</w:t>
+      </w:r>
+      <w:r>
+        <w:t xml:space="preserve"> (</w:t>
+      </w:r>
+      <w:r>
+        <w:rPr>
+          <w:rFonts w:ascii="Consolas" w:hAnsi="Consolas"/>
+          <w:b/>
+          <w:sz w:val="20"/>
+        </w:rPr>
+        <w:t>group ID</w:t>
+      </w:r>
+      <w:r>
+        <w:t>)</w:t>
+      </w:r>
+      <w:r>
+        <w:t>.</w:t>
+      </w:r>
+      <w:r>
+        <w:t xml:space="preserve"> </w:t>
+      </w:r>
+      <w:r>
+        <w:t xml:space="preserve">Different to the fix </w:t>
+      </w:r>
+      <w:proofErr w:type="spellStart"/>
+      <w:r>
+        <w:t>gcmc</w:t>
+      </w:r>
+      <w:proofErr w:type="spellEnd"/>
+      <w:r>
+        <w:t xml:space="preserve"> command, fix client/</w:t>
+      </w:r>
+      <w:proofErr w:type="spellStart"/>
+      <w:r>
+        <w:t>gcmc</w:t>
+      </w:r>
+      <w:proofErr w:type="spellEnd"/>
+      <w:r>
+        <w:t xml:space="preserve"> </w:t>
+      </w:r>
+      <w:r>
+        <w:t>cannot be used to perform GCMC insertions</w:t>
+      </w:r>
+      <w:r>
+        <w:t xml:space="preserve"> or deletions</w:t>
+      </w:r>
+      <w:r>
+        <w:t xml:space="preserve"> of atoms other than the exchanged type</w:t>
+      </w:r>
+      <w:r>
+        <w:t xml:space="preserve"> (specified in </w:t>
+      </w:r>
+      <w:r>
+        <w:rPr>
+          <w:rFonts w:ascii="Consolas" w:hAnsi="Consolas"/>
+          <w:b/>
+          <w:sz w:val="20"/>
+        </w:rPr>
+        <w:t>type</w:t>
+      </w:r>
+      <w:r>
+        <w:t>)</w:t>
+      </w:r>
+      <w:r>
+        <w:t>, but MC translations can b</w:t>
+      </w:r>
+      <w:r>
+        <w:t>e performed on any atom</w:t>
+      </w:r>
+      <w:r>
+        <w:t xml:space="preserve"> in the fix group.</w:t>
+      </w:r>
+      <w:r>
+        <w:t xml:space="preserve"> </w:t>
+      </w:r>
+    </w:p>
+    <w:p>
+      <w:pPr>
+        <w:pStyle w:val="ListParagraph"/>
+        <w:numPr>
+          <w:ilvl w:val="0"/>
+          <w:numId w:val="8"/>
+        </w:numPr>
+      </w:pPr>
+      <w:r>
+        <w:t xml:space="preserve">This program </w:t>
+      </w:r>
+      <w:proofErr w:type="gramStart"/>
+      <w:r>
+        <w:t>was written</w:t>
+      </w:r>
+      <w:proofErr w:type="gramEnd"/>
+      <w:r>
+        <w:t xml:space="preserve"> by modifying fix </w:t>
+      </w:r>
+      <w:proofErr w:type="spellStart"/>
+      <w:r>
+        <w:t>gcmc</w:t>
+      </w:r>
+      <w:proofErr w:type="spellEnd"/>
+      <w:r>
+        <w:t xml:space="preserve"> and fix client/</w:t>
+      </w:r>
+      <w:proofErr w:type="spellStart"/>
+      <w:r>
+        <w:t>md.</w:t>
+      </w:r>
+      <w:proofErr w:type="spellEnd"/>
+      <w:r>
+        <w:t xml:space="preserve"> The fix </w:t>
+      </w:r>
+      <w:proofErr w:type="spellStart"/>
+      <w:r>
+        <w:t>gcmc</w:t>
+      </w:r>
+      <w:proofErr w:type="spellEnd"/>
+      <w:r>
+        <w:t xml:space="preserve"> command has a number of other keyword/values pairs that </w:t>
+      </w:r>
+      <w:proofErr w:type="gramStart"/>
+      <w:r>
+        <w:t>can be used</w:t>
+      </w:r>
+      <w:proofErr w:type="gramEnd"/>
+      <w:r>
+        <w:t xml:space="preserve">; I have not edited them in fix_client_gcmc.cpp and </w:t>
+      </w:r>
+      <w:proofErr w:type="spellStart"/>
+      <w:r>
+        <w:t>fix_client_gcmc.h</w:t>
+      </w:r>
+      <w:proofErr w:type="spellEnd"/>
+      <w:r>
+        <w:t>, so use/edit them at your own risk!</w:t>
+      </w:r>
+    </w:p>
+    <w:p>
+      <w:pPr>
+        <w:pStyle w:val="ListParagraph"/>
+        <w:numPr>
+          <w:ilvl w:val="1"/>
+          <w:numId w:val="8"/>
+        </w:numPr>
+        <w:rPr>
+          <w:color w:val="FF0000"/>
+        </w:rPr>
+      </w:pPr>
+      <w:r>
+        <w:t xml:space="preserve">keyword = </w:t>
       </w:r>
       <w:proofErr w:type="spellStart"/>
       <w:r>
@@ -3312,7 +3505,7 @@
         <w:pStyle w:val="ListParagraph"/>
         <w:numPr>
           <w:ilvl w:val="0"/>
-          <w:numId w:val="5"/>
+          <w:numId w:val="8"/>
         </w:numPr>
       </w:pPr>
       <w:r>
@@ -3343,19 +3536,26 @@
         <w:pStyle w:val="ListParagraph"/>
         <w:numPr>
           <w:ilvl w:val="0"/>
-          <w:numId w:val="5"/>
+          <w:numId w:val="8"/>
         </w:numPr>
       </w:pPr>
       <w:r>
-        <w:t xml:space="preserve">This fix can insert, delete and translate the single atom type specified in </w:t>
-      </w:r>
-      <w:proofErr w:type="spellStart"/>
-      <w:r>
-        <w:t>in.lammps</w:t>
-      </w:r>
-      <w:proofErr w:type="spellEnd"/>
-      <w:r>
-        <w:t xml:space="preserve">. To perform the GCMC moves on &gt; 1 atom type, you will have to edit </w:t>
+        <w:rPr>
+          <w:color w:val="FF0000"/>
+        </w:rPr>
+        <w:t>Important note</w:t>
+      </w:r>
+      <w:r>
+        <w:t xml:space="preserve">: To </w:t>
+      </w:r>
+      <w:r>
+        <w:t xml:space="preserve">perform the </w:t>
+      </w:r>
+      <w:r>
+        <w:t>insertion/deletion</w:t>
+      </w:r>
+      <w:r>
+        <w:t xml:space="preserve"> moves on &gt; 1 atom type, you will have to edit </w:t>
       </w:r>
       <w:proofErr w:type="spellStart"/>
       <w:r>
@@ -3395,22 +3595,13 @@
       </w:r>
       <w:proofErr w:type="gramEnd"/>
       <w:r>
-        <w:t xml:space="preserve">), you will need to specify the correct </w:t>
-      </w:r>
-      <w:r>
-        <w:t xml:space="preserve">mass and </w:t>
-      </w:r>
-      <w:r>
-        <w:t>chemical potential</w:t>
-      </w:r>
-      <w:r>
-        <w:t xml:space="preserve"> of </w:t>
-      </w:r>
-      <w:r>
-        <w:t>the deleted atom and</w:t>
-      </w:r>
-      <w:r>
-        <w:t xml:space="preserve"> recalculate beta, lambda, sigma, and the </w:t>
+        <w:t xml:space="preserve">), you will need to </w:t>
+      </w:r>
+      <w:r>
+        <w:t xml:space="preserve">randomly select the atom to delete, </w:t>
+      </w:r>
+      <w:r>
+        <w:t xml:space="preserve">specify the correct mass and chemical potential of the deleted atom and recalculate beta, lambda, sigma, and the </w:t>
       </w:r>
       <w:proofErr w:type="spellStart"/>
       <w:r>
@@ -3418,10 +3609,7 @@
       </w:r>
       <w:proofErr w:type="spellEnd"/>
       <w:r>
-        <w:t xml:space="preserve"> factor</w:t>
-      </w:r>
-      <w:r>
-        <w:t xml:space="preserve">. In </w:t>
+        <w:t xml:space="preserve"> factor. In </w:t>
       </w:r>
       <w:proofErr w:type="spellStart"/>
       <w:r>
@@ -3429,34 +3617,11 @@
       </w:r>
       <w:proofErr w:type="spellEnd"/>
       <w:r>
-        <w:t>(), you will need to randomly choose</w:t>
-      </w:r>
-      <w:r>
-        <w:t xml:space="preserve"> atom type to insert</w:t>
-      </w:r>
-      <w:r>
-        <w:t xml:space="preserve">, specify the </w:t>
-      </w:r>
-      <w:r>
-        <w:t xml:space="preserve">correct mass and </w:t>
-      </w:r>
-      <w:r>
-        <w:t>chemical potential</w:t>
-      </w:r>
-      <w:r>
-        <w:t xml:space="preserve"> of</w:t>
-      </w:r>
-      <w:r>
-        <w:t xml:space="preserve"> the</w:t>
-      </w:r>
-      <w:r>
-        <w:t xml:space="preserve"> inser</w:t>
-      </w:r>
-      <w:r>
-        <w:t xml:space="preserve">ted atom, and </w:t>
-      </w:r>
-      <w:r>
-        <w:t xml:space="preserve">recalculate beta, lambda, sigma, and the </w:t>
+        <w:t xml:space="preserve">(), you will need to randomly choose atom type to insert, specify the correct mass and chemical potential of the </w:t>
+      </w:r>
+      <w:r>
+        <w:lastRenderedPageBreak/>
+        <w:t xml:space="preserve">inserted atom, and recalculate beta, lambda, sigma, and the </w:t>
       </w:r>
       <w:proofErr w:type="spellStart"/>
       <w:r>
@@ -3464,10 +3629,7 @@
       </w:r>
       <w:proofErr w:type="spellEnd"/>
       <w:r>
-        <w:t xml:space="preserve"> factor</w:t>
-      </w:r>
-      <w:r>
-        <w:t>. Note that if you perform GCMC moves on &gt; 1 atom type, you will need to specify the chemical potentials of the atom types you are inserting/deleting. These new variable</w:t>
+        <w:t xml:space="preserve"> factor. Note that if you perform GCMC moves on &gt; 1 atom type, you will need to specify the chemical potentials of the atom types you are inserting/deleting. These new variable</w:t>
       </w:r>
       <w:r>
         <w:t>s</w:t>
@@ -3486,26 +3648,76 @@
       </w:r>
       <w:proofErr w:type="spellStart"/>
       <w:r>
-        <w:t>fix_client_gcmc.h.</w:t>
-      </w:r>
-      <w:proofErr w:type="spellEnd"/>
+        <w:t>fix_client_gcmc.h</w:t>
+      </w:r>
+      <w:proofErr w:type="spellEnd"/>
+      <w:r>
+        <w:t>.</w:t>
+      </w:r>
     </w:p>
     <w:p>
       <w:pPr>
         <w:pStyle w:val="ListParagraph"/>
         <w:numPr>
           <w:ilvl w:val="0"/>
-          <w:numId w:val="5"/>
+          <w:numId w:val="8"/>
         </w:numPr>
       </w:pPr>
       <w:r>
-        <w:t xml:space="preserve">In principle, </w:t>
-      </w:r>
-      <w:r>
-        <w:t>the server code can be a</w:t>
-      </w:r>
-      <w:r>
-        <w:t xml:space="preserve">ny quantum code. The wrapper script will have to be prepared accordingly. </w:t>
+        <w:t xml:space="preserve">In principle, the server code can be any quantum code. The wrapper script will have to be prepared accordingly. </w:t>
+      </w:r>
+    </w:p>
+    <w:p>
+      <w:pPr>
+        <w:pStyle w:val="ListParagraph"/>
+        <w:numPr>
+          <w:ilvl w:val="0"/>
+          <w:numId w:val="8"/>
+        </w:numPr>
+      </w:pPr>
+      <w:proofErr w:type="gramStart"/>
+      <w:r>
+        <w:t>fix_client_gcmc.cpp</w:t>
+      </w:r>
+      <w:proofErr w:type="gramEnd"/>
+      <w:r>
+        <w:t xml:space="preserve"> usually outputs additional information, for example, insertion coordinates, updated coordinates of accepted moves, etc. You can </w:t>
+      </w:r>
+      <w:proofErr w:type="spellStart"/>
+      <w:r>
+        <w:t>Ctrl+F</w:t>
+      </w:r>
+      <w:proofErr w:type="spellEnd"/>
+      <w:r>
+        <w:t xml:space="preserve"> for ‘</w:t>
+      </w:r>
+      <w:proofErr w:type="spellStart"/>
+      <w:r>
+        <w:t>cout</w:t>
+      </w:r>
+      <w:proofErr w:type="spellEnd"/>
+      <w:r>
+        <w:t>’</w:t>
+      </w:r>
+      <w:r>
+        <w:t xml:space="preserve"> and comment out</w:t>
+      </w:r>
+      <w:r>
+        <w:t xml:space="preserve"> the print lines you do</w:t>
+      </w:r>
+      <w:r>
+        <w:t xml:space="preserve"> </w:t>
+      </w:r>
+      <w:bookmarkStart w:id="0" w:name="_GoBack"/>
+      <w:bookmarkEnd w:id="0"/>
+      <w:r>
+        <w:t>n</w:t>
+      </w:r>
+      <w:r>
+        <w:t>o</w:t>
+      </w:r>
+      <w:r>
+        <w:t xml:space="preserve">t require. </w:t>
       </w:r>
     </w:p>
     <w:p/>
@@ -3549,7 +3761,7 @@
 <w:ftr xmlns:wpc="http://schemas.microsoft.com/office/word/2010/wordprocessingCanvas" xmlns:cx="http://schemas.microsoft.com/office/drawing/2014/chartex" xmlns:cx1="http://schemas.microsoft.com/office/drawing/2015/9/8/chartex" xmlns:mc="http://schemas.openxmlformats.org/markup-compatibility/2006" xmlns:o="urn:schemas-microsoft-com:office:office" xmlns:r="http://schemas.openxmlformats.org/officeDocument/2006/relationships" xmlns:m="http://schemas.openxmlformats.org/officeDocument/2006/math" xmlns:v="urn:schemas-microsoft-com:vml" xmlns:wp14="http://schemas.microsoft.com/office/word/2010/wordprocessingDrawing" xmlns:wp="http://schemas.openxmlformats.org/drawingml/2006/wordprocessingDrawing" xmlns:w10="urn:schemas-microsoft-com:office:word" xmlns:w="http://schemas.openxmlformats.org/wordprocessingml/2006/main" xmlns:w14="http://schemas.microsoft.com/office/word/2010/wordml" xmlns:w15="http://schemas.microsoft.com/office/word/2012/wordml" xmlns:w16se="http://schemas.microsoft.com/office/word/2015/wordml/symex" xmlns:wpg="http://schemas.microsoft.com/office/word/2010/wordprocessingGroup" xmlns:wpi="http://schemas.microsoft.com/office/word/2010/wordprocessingInk" xmlns:wne="http://schemas.microsoft.com/office/word/2006/wordml" xmlns:wps="http://schemas.microsoft.com/office/word/2010/wordprocessingShape" mc:Ignorable="w14 w15 w16se wp14">
   <w:sdt>
     <w:sdtPr>
-      <w:id w:val="1317152990"/>
+      <w:id w:val="152338158"/>
       <w:docPartObj>
         <w:docPartGallery w:val="Page Numbers (Bottom of Page)"/>
         <w:docPartUnique/>
@@ -3579,7 +3791,7 @@
           <w:rPr>
             <w:noProof/>
           </w:rPr>
-          <w:t>4</w:t>
+          <w:t>5</w:t>
         </w:r>
         <w:r>
           <w:rPr>
@@ -4300,6 +4512,92 @@
     </w:lvl>
   </w:abstractNum>
   <w:abstractNum w:abstractNumId="6" w15:restartNumberingAfterBreak="0">
+    <w:nsid w:val="77A135D6"/>
+    <w:multiLevelType w:val="hybridMultilevel"/>
+    <w:tmpl w:val="00842832"/>
+    <w:lvl w:ilvl="0" w:tplc="0409000F">
+      <w:start w:val="1"/>
+      <w:numFmt w:val="decimal"/>
+      <w:lvlText w:val="%1."/>
+      <w:lvlJc w:val="left"/>
+      <w:pPr>
+        <w:ind w:left="720" w:hanging="360"/>
+      </w:pPr>
+    </w:lvl>
+    <w:lvl w:ilvl="1" w:tplc="04090019">
+      <w:start w:val="1"/>
+      <w:numFmt w:val="lowerLetter"/>
+      <w:lvlText w:val="%2."/>
+      <w:lvlJc w:val="left"/>
+      <w:pPr>
+        <w:ind w:left="1440" w:hanging="360"/>
+      </w:pPr>
+    </w:lvl>
+    <w:lvl w:ilvl="2" w:tplc="0409001B" w:tentative="1">
+      <w:start w:val="1"/>
+      <w:numFmt w:val="lowerRoman"/>
+      <w:lvlText w:val="%3."/>
+      <w:lvlJc w:val="right"/>
+      <w:pPr>
+        <w:ind w:left="2160" w:hanging="180"/>
+      </w:pPr>
+    </w:lvl>
+    <w:lvl w:ilvl="3" w:tplc="0409000F" w:tentative="1">
+      <w:start w:val="1"/>
+      <w:numFmt w:val="decimal"/>
+      <w:lvlText w:val="%4."/>
+      <w:lvlJc w:val="left"/>
+      <w:pPr>
+        <w:ind w:left="2880" w:hanging="360"/>
+      </w:pPr>
+    </w:lvl>
+    <w:lvl w:ilvl="4" w:tplc="04090019" w:tentative="1">
+      <w:start w:val="1"/>
+      <w:numFmt w:val="lowerLetter"/>
+      <w:lvlText w:val="%5."/>
+      <w:lvlJc w:val="left"/>
+      <w:pPr>
+        <w:ind w:left="3600" w:hanging="360"/>
+      </w:pPr>
+    </w:lvl>
+    <w:lvl w:ilvl="5" w:tplc="0409001B" w:tentative="1">
+      <w:start w:val="1"/>
+      <w:numFmt w:val="lowerRoman"/>
+      <w:lvlText w:val="%6."/>
+      <w:lvlJc w:val="right"/>
+      <w:pPr>
+        <w:ind w:left="4320" w:hanging="180"/>
+      </w:pPr>
+    </w:lvl>
+    <w:lvl w:ilvl="6" w:tplc="0409000F" w:tentative="1">
+      <w:start w:val="1"/>
+      <w:numFmt w:val="decimal"/>
+      <w:lvlText w:val="%7."/>
+      <w:lvlJc w:val="left"/>
+      <w:pPr>
+        <w:ind w:left="5040" w:hanging="360"/>
+      </w:pPr>
+    </w:lvl>
+    <w:lvl w:ilvl="7" w:tplc="04090019" w:tentative="1">
+      <w:start w:val="1"/>
+      <w:numFmt w:val="lowerLetter"/>
+      <w:lvlText w:val="%8."/>
+      <w:lvlJc w:val="left"/>
+      <w:pPr>
+        <w:ind w:left="5760" w:hanging="360"/>
+      </w:pPr>
+    </w:lvl>
+    <w:lvl w:ilvl="8" w:tplc="0409001B" w:tentative="1">
+      <w:start w:val="1"/>
+      <w:numFmt w:val="lowerRoman"/>
+      <w:lvlText w:val="%9."/>
+      <w:lvlJc w:val="right"/>
+      <w:pPr>
+        <w:ind w:left="6480" w:hanging="180"/>
+      </w:pPr>
+    </w:lvl>
+  </w:abstractNum>
+  <w:abstractNum w:abstractNumId="7" w15:restartNumberingAfterBreak="0">
     <w:nsid w:val="7D6A2E16"/>
     <w:multiLevelType w:val="hybridMultilevel"/>
     <w:tmpl w:val="8EC2224E"/>
@@ -4413,7 +4711,7 @@
     </w:lvl>
   </w:abstractNum>
   <w:num w:numId="1">
-    <w:abstractNumId w:val="6"/>
+    <w:abstractNumId w:val="7"/>
   </w:num>
   <w:num w:numId="2">
     <w:abstractNumId w:val="0"/>
@@ -4432,6 +4730,9 @@
   </w:num>
   <w:num w:numId="7">
     <w:abstractNumId w:val="5"/>
+  </w:num>
+  <w:num w:numId="8">
+    <w:abstractNumId w:val="6"/>
   </w:num>
 </w:numbering>
 </file>
@@ -5280,7 +5581,7 @@
 </file>
 
 <file path=customXml/itemProps1.xml><?xml version="1.0" encoding="utf-8"?>
-<ds:datastoreItem xmlns:ds="http://schemas.openxmlformats.org/officeDocument/2006/customXml" ds:itemID="{F03586A1-D1D9-4A99-9729-FC3E6A3C982B}">
+<ds:datastoreItem xmlns:ds="http://schemas.openxmlformats.org/officeDocument/2006/customXml" ds:itemID="{ECC03C62-0FDE-4049-BA24-0B885FC0A061}">
   <ds:schemaRefs>
     <ds:schemaRef ds:uri="http://schemas.openxmlformats.org/officeDocument/2006/bibliography"/>
   </ds:schemaRefs>

</xml_diff>